<commit_message>
removi a merda do inserindo sons
</commit_message>
<xml_diff>
--- a/aquivos word aqui/PI Jogo documento 16-11-22.docx
+++ b/aquivos word aqui/PI Jogo documento 16-11-22.docx
@@ -8087,25 +8087,7 @@
           <w:sz w:val="24"/>
           <w:szCs w:val="24"/>
         </w:rPr>
-        <w:t xml:space="preserve">que fora rebatizada em 2007 para o nome atual, o seu principal produto é a Unity Engine que foi lançada em 2005 em uma conferencia da Apple, ela foi criada originalmente para ser utilizada apenas no </w:t>
-      </w:r>
-      <w:proofErr w:type="gramStart"/>
-      <w:r>
-        <w:rPr>
-          <w:color w:val="000000" w:themeColor="text1"/>
-          <w:sz w:val="24"/>
-          <w:szCs w:val="24"/>
-        </w:rPr>
-        <w:t>MAC</w:t>
-      </w:r>
-      <w:proofErr w:type="gramEnd"/>
-      <w:r>
-        <w:rPr>
-          <w:color w:val="000000" w:themeColor="text1"/>
-          <w:sz w:val="24"/>
-          <w:szCs w:val="24"/>
-        </w:rPr>
-        <w:t xml:space="preserve"> mas posteriormente </w:t>
+        <w:t xml:space="preserve">que fora rebatizada em 2007 para o nome atual, o seu principal produto é a Unity Engine que foi lançada em 2005 em uma conferencia da Apple, ela foi criada originalmente para ser utilizada apenas no MAC mas posteriormente </w:t>
       </w:r>
       <w:r>
         <w:rPr>
@@ -12215,7 +12197,6 @@
         <w:t xml:space="preserve">Com isso o inimigo já pode seguir o jogador aplicando dentro do </w:t>
       </w:r>
       <w:proofErr w:type="spellStart"/>
-      <w:proofErr w:type="gramStart"/>
       <w:r>
         <w:rPr>
           <w:color w:val="000000" w:themeColor="text1"/>
@@ -12223,7 +12204,6 @@
         <w:t>transform.position</w:t>
       </w:r>
       <w:proofErr w:type="spellEnd"/>
-      <w:proofErr w:type="gramEnd"/>
       <w:r>
         <w:rPr>
           <w:color w:val="000000" w:themeColor="text1"/>
@@ -12827,21 +12807,7 @@
         <w:rPr>
           <w:color w:val="000000" w:themeColor="text1"/>
         </w:rPr>
-        <w:t xml:space="preserve"> (uso de </w:t>
-      </w:r>
-      <w:proofErr w:type="gramStart"/>
-      <w:r>
-        <w:rPr>
-          <w:color w:val="000000" w:themeColor="text1"/>
-        </w:rPr>
-        <w:t>referencias</w:t>
-      </w:r>
-      <w:proofErr w:type="gramEnd"/>
-      <w:r>
-        <w:rPr>
-          <w:color w:val="000000" w:themeColor="text1"/>
-        </w:rPr>
-        <w:t xml:space="preserve"> Ex: </w:t>
+        <w:t xml:space="preserve"> (uso de referencias Ex: </w:t>
       </w:r>
       <w:proofErr w:type="spellStart"/>
       <w:r>
@@ -12996,21 +12962,7 @@
         <w:rPr>
           <w:color w:val="000000" w:themeColor="text1"/>
         </w:rPr>
-        <w:t xml:space="preserve"> que irá repetir a </w:t>
-      </w:r>
-      <w:proofErr w:type="gramStart"/>
-      <w:r>
-        <w:rPr>
-          <w:color w:val="000000" w:themeColor="text1"/>
-        </w:rPr>
-        <w:t>instancia</w:t>
-      </w:r>
-      <w:proofErr w:type="gramEnd"/>
-      <w:r>
-        <w:rPr>
-          <w:color w:val="000000" w:themeColor="text1"/>
-        </w:rPr>
-        <w:t xml:space="preserve"> de inimigos enquanto não tiver instanciado o numero sorteado de inimigos</w:t>
+        <w:t xml:space="preserve"> que irá repetir a instancia de inimigos enquanto não tiver instanciado o numero sorteado de inimigos</w:t>
       </w:r>
     </w:p>
     <w:p>
@@ -13249,19 +13201,11 @@
           <w:color w:val="000000" w:themeColor="text1"/>
         </w:rPr>
       </w:pPr>
-      <w:proofErr w:type="gramStart"/>
-      <w:r>
-        <w:rPr>
-          <w:color w:val="000000" w:themeColor="text1"/>
-        </w:rPr>
-        <w:t>\\Comentario::</w:t>
-      </w:r>
-      <w:proofErr w:type="gramEnd"/>
-      <w:r>
-        <w:rPr>
-          <w:color w:val="000000" w:themeColor="text1"/>
-        </w:rPr>
-        <w:t xml:space="preserve"> </w:t>
+      <w:r>
+        <w:rPr>
+          <w:color w:val="000000" w:themeColor="text1"/>
+        </w:rPr>
+        <w:t xml:space="preserve">\\Comentario:: </w:t>
       </w:r>
       <w:r>
         <w:rPr>
@@ -13367,21 +13311,7 @@
         <w:rPr>
           <w:color w:val="000000" w:themeColor="text1"/>
         </w:rPr>
-        <w:t xml:space="preserve"> escolher o sprite desejado e </w:t>
-      </w:r>
-      <w:proofErr w:type="gramStart"/>
-      <w:r>
-        <w:rPr>
-          <w:color w:val="000000" w:themeColor="text1"/>
-        </w:rPr>
-        <w:t>arrasta-lo</w:t>
-      </w:r>
-      <w:proofErr w:type="gramEnd"/>
-      <w:r>
-        <w:rPr>
-          <w:color w:val="000000" w:themeColor="text1"/>
-        </w:rPr>
-        <w:t xml:space="preserve"> para tela. E para inserir o background (imagem de fundo) assim como o Sprite de personagens é bem simples basta ir em </w:t>
+        <w:t xml:space="preserve"> escolher o sprite desejado e arrasta-lo para tela. E para inserir o background (imagem de fundo) assim como o Sprite de personagens é bem simples basta ir em </w:t>
       </w:r>
       <w:proofErr w:type="spellStart"/>
       <w:r>
@@ -13701,8 +13631,7 @@
     </w:p>
     <w:p>
       <w:pPr>
-        <w:spacing w:before="98" w:line="360" w:lineRule="auto"/>
-        <w:jc w:val="both"/>
+        <w:widowControl/>
         <w:rPr>
           <w:b/>
           <w:bCs/>
@@ -13711,34 +13640,6 @@
           <w:szCs w:val="24"/>
         </w:rPr>
       </w:pPr>
-    </w:p>
-    <w:p>
-      <w:pPr>
-        <w:pStyle w:val="PargrafodaLista"/>
-        <w:numPr>
-          <w:ilvl w:val="1"/>
-          <w:numId w:val="11"/>
-        </w:numPr>
-        <w:spacing w:before="98" w:line="360" w:lineRule="auto"/>
-        <w:jc w:val="both"/>
-        <w:rPr>
-          <w:b/>
-          <w:bCs/>
-          <w:color w:val="000000" w:themeColor="text1"/>
-          <w:sz w:val="24"/>
-          <w:szCs w:val="24"/>
-        </w:rPr>
-      </w:pPr>
-      <w:r>
-        <w:rPr>
-          <w:b/>
-          <w:bCs/>
-          <w:color w:val="000000" w:themeColor="text1"/>
-          <w:sz w:val="24"/>
-          <w:szCs w:val="24"/>
-        </w:rPr>
-        <w:t>Inserindo Sons</w:t>
-      </w:r>
       <w:r>
         <w:rPr>
           <w:b/>

</xml_diff>

<commit_message>
Update PI Jogo documento 16-11-22.docx
</commit_message>
<xml_diff>
--- a/aquivos word aqui/PI Jogo documento 16-11-22.docx
+++ b/aquivos word aqui/PI Jogo documento 16-11-22.docx
@@ -8087,7 +8087,25 @@
           <w:sz w:val="24"/>
           <w:szCs w:val="24"/>
         </w:rPr>
-        <w:t xml:space="preserve">que fora rebatizada em 2007 para o nome atual, o seu principal produto é a Unity Engine que foi lançada em 2005 em uma conferencia da Apple, ela foi criada originalmente para ser utilizada apenas no MAC mas posteriormente </w:t>
+        <w:t xml:space="preserve">que fora rebatizada em 2007 para o nome atual, o seu principal produto é a Unity Engine que foi lançada em 2005 em uma conferencia da Apple, ela foi criada originalmente para ser utilizada apenas no </w:t>
+      </w:r>
+      <w:proofErr w:type="gramStart"/>
+      <w:r>
+        <w:rPr>
+          <w:color w:val="000000" w:themeColor="text1"/>
+          <w:sz w:val="24"/>
+          <w:szCs w:val="24"/>
+        </w:rPr>
+        <w:t>MAC</w:t>
+      </w:r>
+      <w:proofErr w:type="gramEnd"/>
+      <w:r>
+        <w:rPr>
+          <w:color w:val="000000" w:themeColor="text1"/>
+          <w:sz w:val="24"/>
+          <w:szCs w:val="24"/>
+        </w:rPr>
+        <w:t xml:space="preserve"> mas posteriormente </w:t>
       </w:r>
       <w:r>
         <w:rPr>
@@ -12197,6 +12215,7 @@
         <w:t xml:space="preserve">Com isso o inimigo já pode seguir o jogador aplicando dentro do </w:t>
       </w:r>
       <w:proofErr w:type="spellStart"/>
+      <w:proofErr w:type="gramStart"/>
       <w:r>
         <w:rPr>
           <w:color w:val="000000" w:themeColor="text1"/>
@@ -12204,6 +12223,7 @@
         <w:t>transform.position</w:t>
       </w:r>
       <w:proofErr w:type="spellEnd"/>
+      <w:proofErr w:type="gramEnd"/>
       <w:r>
         <w:rPr>
           <w:color w:val="000000" w:themeColor="text1"/>
@@ -12807,7 +12827,21 @@
         <w:rPr>
           <w:color w:val="000000" w:themeColor="text1"/>
         </w:rPr>
-        <w:t xml:space="preserve"> (uso de referencias Ex: </w:t>
+        <w:t xml:space="preserve"> (uso de </w:t>
+      </w:r>
+      <w:proofErr w:type="gramStart"/>
+      <w:r>
+        <w:rPr>
+          <w:color w:val="000000" w:themeColor="text1"/>
+        </w:rPr>
+        <w:t>referencias</w:t>
+      </w:r>
+      <w:proofErr w:type="gramEnd"/>
+      <w:r>
+        <w:rPr>
+          <w:color w:val="000000" w:themeColor="text1"/>
+        </w:rPr>
+        <w:t xml:space="preserve"> Ex: </w:t>
       </w:r>
       <w:proofErr w:type="spellStart"/>
       <w:r>
@@ -12962,7 +12996,21 @@
         <w:rPr>
           <w:color w:val="000000" w:themeColor="text1"/>
         </w:rPr>
-        <w:t xml:space="preserve"> que irá repetir a instancia de inimigos enquanto não tiver instanciado o numero sorteado de inimigos</w:t>
+        <w:t xml:space="preserve"> que irá repetir a </w:t>
+      </w:r>
+      <w:proofErr w:type="gramStart"/>
+      <w:r>
+        <w:rPr>
+          <w:color w:val="000000" w:themeColor="text1"/>
+        </w:rPr>
+        <w:t>instancia</w:t>
+      </w:r>
+      <w:proofErr w:type="gramEnd"/>
+      <w:r>
+        <w:rPr>
+          <w:color w:val="000000" w:themeColor="text1"/>
+        </w:rPr>
+        <w:t xml:space="preserve"> de inimigos enquanto não tiver instanciado o numero sorteado de inimigos</w:t>
       </w:r>
     </w:p>
     <w:p>
@@ -13121,6 +13169,54 @@
     </w:p>
     <w:p>
       <w:pPr>
+        <w:spacing w:before="98" w:line="360" w:lineRule="auto"/>
+        <w:ind w:firstLine="425"/>
+        <w:jc w:val="both"/>
+        <w:rPr>
+          <w:color w:val="000000" w:themeColor="text1"/>
+        </w:rPr>
+      </w:pPr>
+      <w:r>
+        <w:rPr>
+          <w:color w:val="000000" w:themeColor="text1"/>
+        </w:rPr>
+        <w:t xml:space="preserve">Explicação </w:t>
+      </w:r>
+      <w:r>
+        <w:rPr>
+          <w:color w:val="000000" w:themeColor="text1"/>
+        </w:rPr>
+        <w:t>básica sobre a importância de gráficos e beleza em jogos</w:t>
+      </w:r>
+      <w:r>
+        <w:rPr>
+          <w:color w:val="000000" w:themeColor="text1"/>
+        </w:rPr>
+        <w:t xml:space="preserve"> dizendo resumidamente </w:t>
+      </w:r>
+      <w:r>
+        <w:rPr>
+          <w:color w:val="000000" w:themeColor="text1"/>
+        </w:rPr>
+        <w:t xml:space="preserve">como eles podem ser a principal atração para a compra do </w:t>
+      </w:r>
+      <w:proofErr w:type="gramStart"/>
+      <w:r>
+        <w:rPr>
+          <w:color w:val="000000" w:themeColor="text1"/>
+        </w:rPr>
+        <w:t>jogo(</w:t>
+      </w:r>
+      <w:proofErr w:type="gramEnd"/>
+      <w:r>
+        <w:rPr>
+          <w:color w:val="000000" w:themeColor="text1"/>
+        </w:rPr>
+        <w:t>Usar referencias ou/e )</w:t>
+      </w:r>
+    </w:p>
+    <w:p>
+      <w:pPr>
         <w:pStyle w:val="PargrafodaLista"/>
         <w:numPr>
           <w:ilvl w:val="2"/>
@@ -13201,11 +13297,19 @@
           <w:color w:val="000000" w:themeColor="text1"/>
         </w:rPr>
       </w:pPr>
-      <w:r>
-        <w:rPr>
-          <w:color w:val="000000" w:themeColor="text1"/>
-        </w:rPr>
-        <w:t xml:space="preserve">\\Comentario:: </w:t>
+      <w:proofErr w:type="gramStart"/>
+      <w:r>
+        <w:rPr>
+          <w:color w:val="000000" w:themeColor="text1"/>
+        </w:rPr>
+        <w:t>\\Comentario::</w:t>
+      </w:r>
+      <w:proofErr w:type="gramEnd"/>
+      <w:r>
+        <w:rPr>
+          <w:color w:val="000000" w:themeColor="text1"/>
+        </w:rPr>
+        <w:t xml:space="preserve"> </w:t>
       </w:r>
       <w:r>
         <w:rPr>
@@ -13311,7 +13415,21 @@
         <w:rPr>
           <w:color w:val="000000" w:themeColor="text1"/>
         </w:rPr>
-        <w:t xml:space="preserve"> escolher o sprite desejado e arrasta-lo para tela. E para inserir o background (imagem de fundo) assim como o Sprite de personagens é bem simples basta ir em </w:t>
+        <w:t xml:space="preserve"> escolher o sprite desejado e </w:t>
+      </w:r>
+      <w:proofErr w:type="gramStart"/>
+      <w:r>
+        <w:rPr>
+          <w:color w:val="000000" w:themeColor="text1"/>
+        </w:rPr>
+        <w:t>arrasta-lo</w:t>
+      </w:r>
+      <w:proofErr w:type="gramEnd"/>
+      <w:r>
+        <w:rPr>
+          <w:color w:val="000000" w:themeColor="text1"/>
+        </w:rPr>
+        <w:t xml:space="preserve"> para tela. E para inserir o background (imagem de fundo) assim como o Sprite de personagens é bem simples basta ir em </w:t>
       </w:r>
       <w:proofErr w:type="spellStart"/>
       <w:r>
@@ -13367,7 +13485,14 @@
         <w:rPr>
           <w:color w:val="000000" w:themeColor="text1"/>
         </w:rPr>
-        <w:t xml:space="preserve"> e para facilitar renomear para background e depois criar uma pasta chamada de material (para deixar mais fácil de reconhecer) e dentro dessa pasta criar um material clicando com o botão direito e indo no </w:t>
+        <w:t xml:space="preserve"> e para facilitar renomear para background e depois criar uma pasta </w:t>
+      </w:r>
+      <w:r>
+        <w:rPr>
+          <w:color w:val="000000" w:themeColor="text1"/>
+        </w:rPr>
+        <w:lastRenderedPageBreak/>
+        <w:t xml:space="preserve">chamada de material (para deixar mais fácil de reconhecer) e dentro dessa pasta criar um material clicando com o botão direito e indo no </w:t>
       </w:r>
       <w:proofErr w:type="spellStart"/>
       <w:r>
@@ -13409,14 +13534,7 @@
         <w:rPr>
           <w:color w:val="000000" w:themeColor="text1"/>
         </w:rPr>
-        <w:t xml:space="preserve"> é necessário ir </w:t>
-      </w:r>
-      <w:r>
-        <w:rPr>
-          <w:color w:val="000000" w:themeColor="text1"/>
-        </w:rPr>
-        <w:lastRenderedPageBreak/>
-        <w:t xml:space="preserve">em mobile, </w:t>
+        <w:t xml:space="preserve"> é necessário ir em mobile, </w:t>
       </w:r>
       <w:proofErr w:type="spellStart"/>
       <w:r>

</xml_diff>